<commit_message>
Adding final presentation documents, still need to finish up
</commit_message>
<xml_diff>
--- a/Project Documentation/Design/Lessons Learned.docx
+++ b/Project Documentation/Design/Lessons Learned.docx
@@ -4,94 +4,188 @@
   <w:body>
     <w:p>
       <w:pPr>
-        <w:pStyle w:val="ListParagraph"/>
-        <w:numPr>
-          <w:ilvl w:val="0"/>
-          <w:numId w:val="1"/>
-        </w:numPr>
-      </w:pPr>
-      <w:r>
+        <w:pStyle w:val="NormalWeb"/>
+        <w:ind w:firstLine="720"/>
+        <w:rPr>
+          <w:rFonts w:ascii="Cambria" w:hAnsi="Cambria"/>
+        </w:rPr>
+      </w:pPr>
+      <w:bookmarkStart w:id="0" w:name="_Hlk488949704"/>
+      <w:bookmarkStart w:id="1" w:name="_GoBack"/>
+      <w:r>
+        <w:rPr>
+          <w:rFonts w:ascii="Cambria" w:hAnsi="Cambria"/>
+        </w:rPr>
         <w:t>Should have spent more time prototyping flyer item design in Blend, was missing details on how items should look.  This wasn’t time consuming to figure out, but sketching a picture in the design document would have helped</w:t>
+      </w:r>
+      <w:r>
+        <w:rPr>
+          <w:rFonts w:ascii="Cambria" w:hAnsi="Cambria"/>
+        </w:rPr>
+        <w:t>.  Much of implementation was trying to get an aesthetically pleasing look, which is harder to estimate that just functionality.</w:t>
       </w:r>
     </w:p>
     <w:p>
       <w:pPr>
-        <w:pStyle w:val="ListParagraph"/>
-        <w:numPr>
-          <w:ilvl w:val="0"/>
-          <w:numId w:val="1"/>
-        </w:numPr>
-      </w:pPr>
-      <w:r>
-        <w:t>Flyer History table required 4 new columns to achieve functionality.  Lack of database updates after design changes was reason for issue.  Should make sure to check database schema after all design changes to confirm no changes are needed</w:t>
+        <w:pStyle w:val="NormalWeb"/>
+        <w:ind w:firstLine="720"/>
+        <w:rPr>
+          <w:rFonts w:ascii="Cambria" w:hAnsi="Cambria"/>
+        </w:rPr>
+      </w:pPr>
+      <w:r>
+        <w:rPr>
+          <w:rFonts w:ascii="Cambria" w:hAnsi="Cambria"/>
+        </w:rPr>
+        <w:t xml:space="preserve">Flyer History table required 4 new columns to achieve functionality.  </w:t>
+      </w:r>
+      <w:r>
+        <w:rPr>
+          <w:rFonts w:ascii="Cambria" w:hAnsi="Cambria"/>
+        </w:rPr>
+        <w:t xml:space="preserve">Missed updating the database section of design document after this decision was made.  </w:t>
+      </w:r>
+      <w:r>
+        <w:rPr>
+          <w:rFonts w:ascii="Cambria" w:hAnsi="Cambria"/>
+        </w:rPr>
+        <w:t xml:space="preserve">Should make sure to </w:t>
+      </w:r>
+      <w:r>
+        <w:rPr>
+          <w:rFonts w:ascii="Cambria" w:hAnsi="Cambria"/>
+        </w:rPr>
+        <w:t>perform regular read throughs of my design document every time a major design decision was made, or every week just to validate my design is still current.</w:t>
       </w:r>
     </w:p>
     <w:p>
       <w:pPr>
-        <w:pStyle w:val="ListParagraph"/>
-        <w:numPr>
-          <w:ilvl w:val="0"/>
-          <w:numId w:val="1"/>
-        </w:numPr>
-      </w:pPr>
-      <w:r>
-        <w:t>Should have tried to send more designs to customer, they are happy with design, but I think drawing designs on paper</w:t>
-      </w:r>
-      <w:r>
-        <w:t xml:space="preserve"> or </w:t>
-      </w:r>
-      <w:r>
-        <w:t>Visio</w:t>
-      </w:r>
-      <w:r>
-        <w:t xml:space="preserve"> early on (maybe the second week) would have helped convey design better</w:t>
+        <w:pStyle w:val="NormalWeb"/>
+        <w:ind w:firstLine="720"/>
+        <w:rPr>
+          <w:rFonts w:ascii="Cambria" w:hAnsi="Cambria"/>
+        </w:rPr>
+      </w:pPr>
+      <w:r>
+        <w:rPr>
+          <w:rFonts w:ascii="Cambria" w:hAnsi="Cambria"/>
+        </w:rPr>
+        <w:t xml:space="preserve">Might be worth trying to do more context sensitive actions, like deactivating all other text boxes until user fills out initial fields.  This may improve the users’ comprehension of the program’s </w:t>
+      </w:r>
+      <w:r>
+        <w:rPr>
+          <w:rFonts w:ascii="Cambria" w:hAnsi="Cambria"/>
+        </w:rPr>
+        <w:t>operations</w:t>
+      </w:r>
+      <w:r>
+        <w:rPr>
+          <w:rFonts w:ascii="Cambria" w:hAnsi="Cambria"/>
+        </w:rPr>
+        <w:t>.  This is being offset with User Manuals, but should be discussed with stakeholders further.</w:t>
+      </w:r>
+      <w:r>
+        <w:rPr>
+          <w:rFonts w:ascii="Cambria" w:hAnsi="Cambria"/>
+        </w:rPr>
+        <w:t xml:space="preserve"> </w:t>
       </w:r>
     </w:p>
     <w:p>
       <w:pPr>
-        <w:pStyle w:val="ListParagraph"/>
-        <w:numPr>
-          <w:ilvl w:val="0"/>
-          <w:numId w:val="1"/>
-        </w:numPr>
-      </w:pPr>
-      <w:r>
-        <w:t xml:space="preserve">Might be worth trying to do more context sensitive actions, like deactivating all other text boxes until user fills out initial fields.  This may improve the users’ comprehension of the program’s </w:t>
-      </w:r>
-      <w:r>
-        <w:t>operations</w:t>
-      </w:r>
-      <w:bookmarkStart w:id="0" w:name="_GoBack"/>
+        <w:pStyle w:val="NormalWeb"/>
+        <w:ind w:firstLine="720"/>
+        <w:rPr>
+          <w:rFonts w:ascii="Cambria" w:hAnsi="Cambria"/>
+        </w:rPr>
+      </w:pPr>
+      <w:r>
+        <w:rPr>
+          <w:rFonts w:ascii="Cambria" w:hAnsi="Cambria"/>
+        </w:rPr>
+        <w:t>Spent a good bit of effort learning Azure and setting up a reusable machine image.  There’s more effort I could spent in making the Azure domain services more accessible to the customer, after providing them some basic training.</w:t>
+      </w:r>
+    </w:p>
+    <w:p>
+      <w:pPr>
+        <w:pStyle w:val="NormalWeb"/>
+        <w:ind w:firstLine="720"/>
+        <w:rPr>
+          <w:rFonts w:ascii="Cambria" w:hAnsi="Cambria"/>
+        </w:rPr>
+      </w:pPr>
+      <w:r>
+        <w:rPr>
+          <w:rFonts w:ascii="Cambria" w:hAnsi="Cambria"/>
+        </w:rPr>
+        <w:t xml:space="preserve">Overall, I </w:t>
+      </w:r>
+      <w:proofErr w:type="gramStart"/>
+      <w:r>
+        <w:rPr>
+          <w:rFonts w:ascii="Cambria" w:hAnsi="Cambria"/>
+        </w:rPr>
+        <w:t>feel like using</w:t>
+      </w:r>
+      <w:proofErr w:type="gramEnd"/>
+      <w:r>
+        <w:rPr>
+          <w:rFonts w:ascii="Cambria" w:hAnsi="Cambria"/>
+        </w:rPr>
+        <w:t xml:space="preserve"> pen and paper or </w:t>
+      </w:r>
+      <w:r>
+        <w:rPr>
+          <w:rFonts w:ascii="Cambria" w:hAnsi="Cambria"/>
+        </w:rPr>
+        <w:t>Visio</w:t>
+      </w:r>
+      <w:r>
+        <w:rPr>
+          <w:rFonts w:ascii="Cambria" w:hAnsi="Cambria"/>
+        </w:rPr>
+        <w:t xml:space="preserve"> early on to show the customer a</w:t>
+      </w:r>
+      <w:r>
+        <w:rPr>
+          <w:rFonts w:ascii="Cambria" w:hAnsi="Cambria"/>
+        </w:rPr>
+        <w:t xml:space="preserve"> </w:t>
+      </w:r>
+      <w:r>
+        <w:rPr>
+          <w:rFonts w:ascii="Cambria" w:hAnsi="Cambria"/>
+        </w:rPr>
+        <w:t xml:space="preserve">physical copy of a </w:t>
+      </w:r>
+      <w:r>
+        <w:rPr>
+          <w:rFonts w:ascii="Cambria" w:hAnsi="Cambria"/>
+        </w:rPr>
+        <w:t>basic design could have helped.  I would update my design documentation to remind myself of this in the future.</w:t>
+      </w:r>
+      <w:r>
+        <w:rPr>
+          <w:rFonts w:ascii="Cambria" w:hAnsi="Cambria"/>
+        </w:rPr>
+        <w:t xml:space="preserve">  I would also like a tighter connection with </w:t>
+      </w:r>
+      <w:proofErr w:type="gramStart"/>
+      <w:r>
+        <w:rPr>
+          <w:rFonts w:ascii="Cambria" w:hAnsi="Cambria"/>
+        </w:rPr>
+        <w:t>all of</w:t>
+      </w:r>
+      <w:proofErr w:type="gramEnd"/>
+      <w:r>
+        <w:rPr>
+          <w:rFonts w:ascii="Cambria" w:hAnsi="Cambria"/>
+        </w:rPr>
+        <w:t xml:space="preserve"> my customers and would like to expand on letting them see my design via the internet to make up for distance between us.</w:t>
+      </w:r>
       <w:bookmarkEnd w:id="0"/>
-      <w:r>
-        <w:t>.  This is being offset with User Manuals, but should be discussed with stakeholders further.</w:t>
-      </w:r>
-      <w:r>
-        <w:t xml:space="preserve"> </w:t>
-      </w:r>
-    </w:p>
-    <w:p/>
-    <w:p>
-      <w:r>
-        <w:t xml:space="preserve">Overall, I </w:t>
-      </w:r>
-      <w:proofErr w:type="gramStart"/>
-      <w:r>
-        <w:t>feel like using</w:t>
-      </w:r>
-      <w:proofErr w:type="gramEnd"/>
-      <w:r>
-        <w:t xml:space="preserve"> pen and paper or </w:t>
-      </w:r>
-      <w:r>
-        <w:t>Visio</w:t>
-      </w:r>
-      <w:r>
-        <w:t xml:space="preserve"> early on to show the customer a</w:t>
-      </w:r>
-      <w:r>
-        <w:t xml:space="preserve"> basic design could have helped.  I would update my design documentation to remind myself of this in the future.</w:t>
-      </w:r>
+      <w:bookmarkEnd w:id="1"/>
     </w:p>
     <w:sectPr>
       <w:pgSz w:w="12240" w:h="15840"/>
@@ -667,6 +761,21 @@
       <w:contextualSpacing/>
     </w:pPr>
   </w:style>
+  <w:style w:type="paragraph" w:styleId="NormalWeb">
+    <w:name w:val="Normal (Web)"/>
+    <w:basedOn w:val="Normal"/>
+    <w:uiPriority w:val="99"/>
+    <w:unhideWhenUsed/>
+    <w:rsid w:val="008D1CF0"/>
+    <w:pPr>
+      <w:spacing w:before="100" w:beforeAutospacing="1" w:after="100" w:afterAutospacing="1" w:line="240" w:lineRule="auto"/>
+    </w:pPr>
+    <w:rPr>
+      <w:rFonts w:ascii="Times New Roman" w:eastAsia="Times New Roman" w:hAnsi="Times New Roman" w:cs="Times New Roman"/>
+      <w:sz w:val="24"/>
+      <w:szCs w:val="24"/>
+    </w:rPr>
+  </w:style>
 </w:styles>
 </file>
 

</xml_diff>